<commit_message>
Documentation 5, complex <-> DataPoint (OxyPlot)
</commit_message>
<xml_diff>
--- a/Degree Work WPF Reloaded/Resources/Documents/HeatMapInfo.docx
+++ b/Degree Work WPF Reloaded/Resources/Documents/HeatMapInfo.docx
@@ -116,7 +116,31 @@
           <w:sz w:val="28"/>
           <w:szCs w:val="28"/>
         </w:rPr>
-        <w:t>размеров прямоугольника, угла атаки или точности, требуемой для нахождения численного решения – и запускается заново. При нажатии на кнопку в правом нижнем углу программа дождется окончания построения решения и выведет на экран результат:</w:t>
+        <w:t>размеров прямоугольника, угла атаки или точности, требуемой для нахождения численного решения – и запускается заново.</w:t>
+      </w:r>
+      <w:r>
+        <w:rPr>
+          <w:rFonts w:ascii="Times New Roman" w:hAnsi="Times New Roman" w:cs="Times New Roman"/>
+          <w:sz w:val="28"/>
+          <w:szCs w:val="28"/>
+        </w:rPr>
+        <w:t xml:space="preserve"> </w:t>
+      </w:r>
+      <w:r>
+        <w:rPr>
+          <w:rFonts w:ascii="Times New Roman" w:hAnsi="Times New Roman" w:cs="Times New Roman"/>
+          <w:sz w:val="28"/>
+          <w:szCs w:val="28"/>
+        </w:rPr>
+        <w:t>Как только построение будет закончено, изображение песочных часов в правом нижнем углу изменится на изображение треугольника в окружности.</w:t>
+      </w:r>
+      <w:r>
+        <w:rPr>
+          <w:rFonts w:ascii="Times New Roman" w:hAnsi="Times New Roman" w:cs="Times New Roman"/>
+          <w:sz w:val="28"/>
+          <w:szCs w:val="28"/>
+        </w:rPr>
+        <w:t xml:space="preserve"> При нажатии на кнопку в правом нижнем углу программа дождется окончания построения решения и выведет на экран результат:</w:t>
       </w:r>
     </w:p>
     <w:p>
@@ -137,7 +161,7 @@
         </w:rPr>
         <w:drawing>
           <wp:inline distT="0" distB="0" distL="0" distR="0" wp14:anchorId="5DDF4ADB" wp14:editId="15B32A8F">
-            <wp:extent cx="5124450" cy="3967316"/>
+            <wp:extent cx="4019550" cy="3111910"/>
             <wp:effectExtent l="0" t="0" r="0" b="0"/>
             <wp:docPr id="2" name="Рисунок 2"/>
             <wp:cNvGraphicFramePr>
@@ -158,7 +182,7 @@
                   <pic:spPr bwMode="auto">
                     <a:xfrm>
                       <a:off x="0" y="0"/>
-                      <a:ext cx="5138002" cy="3977808"/>
+                      <a:ext cx="4034893" cy="3123789"/>
                     </a:xfrm>
                     <a:prstGeom prst="rect">
                       <a:avLst/>
@@ -178,6 +202,8 @@
           </wp:inline>
         </w:drawing>
       </w:r>
+      <w:bookmarkStart w:id="0" w:name="_GoBack"/>
+      <w:bookmarkEnd w:id="0"/>
     </w:p>
     <w:p>
       <w:pPr>
@@ -219,17 +245,7 @@
           <w:sz w:val="28"/>
           <w:szCs w:val="28"/>
         </w:rPr>
-        <w:t>При изменении размеров прямоугольника и угла атаки автоматически происходит обновление данных на экране. Изменение точности будет влиять на ск</w:t>
-      </w:r>
-      <w:bookmarkStart w:id="0" w:name="_GoBack"/>
-      <w:bookmarkEnd w:id="0"/>
-      <w:r>
-        <w:rPr>
-          <w:rFonts w:ascii="Times New Roman" w:hAnsi="Times New Roman" w:cs="Times New Roman"/>
-          <w:sz w:val="28"/>
-          <w:szCs w:val="28"/>
-        </w:rPr>
-        <w:t>орость получения результата.</w:t>
+        <w:t>При изменении размеров прямоугольника и угла атаки автоматически происходит обновление данных на экране. Изменение точности будет влиять на скорость получения результата.</w:t>
       </w:r>
     </w:p>
     <w:p>

</xml_diff>